<commit_message>
Finish report and add coversheet
</commit_message>
<xml_diff>
--- a/AIE Year 2/04 Virtual and Extended Realities/Analysis of Extended Realities.docx
+++ b/AIE Year 2/04 Virtual and Extended Realities/Analysis of Extended Realities.docx
@@ -27,11 +27,108 @@
       </w:r>
     </w:p>
     <w:p>
+      <w:r>
+        <w:t xml:space="preserve">Currently, VR is the best tool when it comes to immersing your players. Whether it be a sci-fi dystopia like Half Life: Alyx, or </w:t>
+      </w:r>
+      <w:r>
+        <w:t xml:space="preserve">a </w:t>
+      </w:r>
+      <w:r>
+        <w:t>fantasy adventure</w:t>
+      </w:r>
+      <w:r>
+        <w:t xml:space="preserve"> like Skyrim, players can feel like they are </w:t>
+      </w:r>
+      <w:r>
+        <w:t xml:space="preserve">truly </w:t>
+      </w:r>
+      <w:r>
+        <w:t>inhabiting the fictional world.</w:t>
+      </w:r>
+    </w:p>
+    <w:p>
+      <w:r>
+        <w:t>VR’s benefits to storytelling can be seen in</w:t>
+      </w:r>
+      <w:r>
+        <w:t xml:space="preserve"> Half Life: Alyx</w:t>
+      </w:r>
+      <w:r>
+        <w:t>. By using VR and placing the player in the shoes of the protagonist, the story is more impactful and personal</w:t>
+      </w:r>
+      <w:r>
+        <w:t>. This point is true for both planned story beats, and more improvised, player driven stories.</w:t>
+      </w:r>
+    </w:p>
+    <w:p>
+      <w:pPr>
+        <w:pStyle w:val="Quote"/>
+      </w:pPr>
+      <w:r>
+        <w:rPr>
+          <w:rStyle w:val="QuoteChar"/>
+          <w:i/>
+          <w:iCs/>
+        </w:rPr>
+        <w:t>“A midgame threat forces you to make as little noise as possible … When two can</w:t>
+      </w:r>
+      <w:r>
+        <w:rPr>
+          <w:rStyle w:val="QuoteChar"/>
+          <w:i/>
+          <w:iCs/>
+        </w:rPr>
+        <w:t>s</w:t>
+      </w:r>
+      <w:r>
+        <w:rPr>
+          <w:rStyle w:val="QuoteChar"/>
+          <w:i/>
+          <w:iCs/>
+        </w:rPr>
+        <w:t xml:space="preserve"> fell and I caught them just before they hit the ground, I purposefully whispered “yes!” rather than saying it out loud.”</w:t>
+      </w:r>
+    </w:p>
+    <w:p>
+      <w:r>
+        <w:t>VR can also enhance experiences that you would see in a traditional game, such as sword fighting as seen in Blade &amp; Sorcery.</w:t>
+      </w:r>
+      <w:r>
+        <w:t xml:space="preserve"> Instead of set animations and moves, the player must physically strike their opponent and block attacks in combat. This achieves a high sense of realism, and something unachievable in a traditional game.</w:t>
+      </w:r>
+    </w:p>
+    <w:p>
+      <w:r>
+        <w:t>Lastly, VR can be used to make an environment more alive and interactive than a normal game.</w:t>
+      </w:r>
+      <w:r>
+        <w:t xml:space="preserve"> </w:t>
+      </w:r>
+      <w:r>
+        <w:t xml:space="preserve">In a traditional game, most things are immovable which can take the player out of their experience </w:t>
+      </w:r>
+      <w:r>
+        <w:t>depending on</w:t>
+      </w:r>
+      <w:r>
+        <w:t xml:space="preserve"> the gameplay.</w:t>
+      </w:r>
+      <w:r>
+        <w:t xml:space="preserve"> Whereas in games like Job Simulator, you can move and interact with most of the objects around you, which grounds the player and makes them feel like they are in an actual, physical environment.</w:t>
+      </w:r>
+    </w:p>
+    <w:p>
       <w:pPr>
         <w:pStyle w:val="Heading2"/>
       </w:pPr>
       <w:r>
-        <w:t>Uses in Workspace Training</w:t>
+        <w:t>Uses in Work</w:t>
+      </w:r>
+      <w:r>
+        <w:t>pl</w:t>
+      </w:r>
+      <w:r>
+        <w:t>ace Training</w:t>
       </w:r>
     </w:p>
     <w:p>
@@ -40,19 +137,612 @@
       </w:r>
     </w:p>
     <w:p>
+      <w:r>
+        <w:t xml:space="preserve">Companies like BP and ExxonMobil use VR to negate many of the risks involved learning dangerous jobs such as working on oil refineries or gas tankers. </w:t>
+      </w:r>
+      <w:r>
+        <w:t>Trainees can get practical experience before they get on the real site,</w:t>
+      </w:r>
+      <w:r>
+        <w:t xml:space="preserve"> and a</w:t>
+      </w:r>
+      <w:r>
+        <w:t xml:space="preserve">ny mistake that could have proven </w:t>
+      </w:r>
+      <w:r>
+        <w:t xml:space="preserve">fatal </w:t>
+      </w:r>
+      <w:r>
+        <w:t>can now just be a learning experience</w:t>
+      </w:r>
+      <w:r>
+        <w:t>.</w:t>
+      </w:r>
+    </w:p>
+    <w:p>
+      <w:r>
+        <w:t xml:space="preserve">The </w:t>
+      </w:r>
+      <w:r>
+        <w:t xml:space="preserve">time and </w:t>
+      </w:r>
+      <w:r>
+        <w:t xml:space="preserve">cost of training </w:t>
+      </w:r>
+      <w:r>
+        <w:t>employees can be reduced through VR training because there is less of a need for expensive equipment and supervisors. Training with VR is closer to the real job, and it’s more interactive so the employee can gain experience more quickly when going through tailored scenarios.</w:t>
+      </w:r>
+    </w:p>
+    <w:p>
+      <w:pPr>
+        <w:pStyle w:val="Quote"/>
+        <w:rPr>
+          <w:color w:val="auto"/>
+        </w:rPr>
+      </w:pPr>
+      <w:r>
+        <w:br w:type="page"/>
+      </w:r>
+    </w:p>
+    <w:p>
       <w:pPr>
         <w:pStyle w:val="Heading1"/>
       </w:pPr>
       <w:r>
+        <w:lastRenderedPageBreak/>
+        <w:t>UI Design in Virtual Reality Games</w:t>
+      </w:r>
+    </w:p>
+    <w:p>
+      <w:r>
+        <w:t>UI</w:t>
+      </w:r>
+      <w:r>
+        <w:t xml:space="preserve"> and HUD work differently in VR than traditional games because </w:t>
+      </w:r>
+      <w:r>
+        <w:t>we</w:t>
+      </w:r>
+      <w:r>
+        <w:t xml:space="preserve"> don’t normally experience anything external that’s tied to our vision. </w:t>
+      </w:r>
+      <w:r>
+        <w:t>Traditional</w:t>
+      </w:r>
+      <w:r>
+        <w:t xml:space="preserve"> games can get away with non-di</w:t>
+      </w:r>
+      <w:r>
+        <w:t>e</w:t>
+      </w:r>
+      <w:r>
+        <w:t>getic</w:t>
+      </w:r>
+      <w:r>
+        <w:t xml:space="preserve"> UI, but in VR it becomes disorienting and jarring.</w:t>
+      </w:r>
+    </w:p>
+    <w:p>
+      <w:r>
+        <w:rPr>
+          <w:noProof/>
+        </w:rPr>
+        <mc:AlternateContent>
+          <mc:Choice Requires="wps">
+            <w:drawing>
+              <wp:anchor distT="0" distB="0" distL="114300" distR="114300" simplePos="0" relativeHeight="251661312" behindDoc="0" locked="0" layoutInCell="1" allowOverlap="1" wp14:anchorId="3F7D9B34" wp14:editId="3E00058A">
+                <wp:simplePos x="0" y="0"/>
+                <wp:positionH relativeFrom="column">
+                  <wp:posOffset>2790825</wp:posOffset>
+                </wp:positionH>
+                <wp:positionV relativeFrom="paragraph">
+                  <wp:posOffset>3089910</wp:posOffset>
+                </wp:positionV>
+                <wp:extent cx="3201035" cy="635"/>
+                <wp:effectExtent l="0" t="0" r="0" b="0"/>
+                <wp:wrapTopAndBottom/>
+                <wp:docPr id="3" name="Text Box 3"/>
+                <wp:cNvGraphicFramePr/>
+                <a:graphic xmlns:a="http://schemas.openxmlformats.org/drawingml/2006/main">
+                  <a:graphicData uri="http://schemas.microsoft.com/office/word/2010/wordprocessingShape">
+                    <wps:wsp>
+                      <wps:cNvSpPr txBox="1"/>
+                      <wps:spPr>
+                        <a:xfrm>
+                          <a:off x="0" y="0"/>
+                          <a:ext cx="3201035" cy="635"/>
+                        </a:xfrm>
+                        <a:prstGeom prst="rect">
+                          <a:avLst/>
+                        </a:prstGeom>
+                        <a:solidFill>
+                          <a:prstClr val="white"/>
+                        </a:solidFill>
+                        <a:ln>
+                          <a:noFill/>
+                        </a:ln>
+                      </wps:spPr>
+                      <wps:txbx>
+                        <w:txbxContent>
+                          <w:p>
+                            <w:pPr>
+                              <w:pStyle w:val="Caption"/>
+                            </w:pPr>
+                            <w:r>
+                              <w:t>Fallout 4 VR Menu</w:t>
+                            </w:r>
+                          </w:p>
+                        </w:txbxContent>
+                      </wps:txbx>
+                      <wps:bodyPr rot="0" spcFirstLastPara="0" vertOverflow="overflow" horzOverflow="overflow" vert="horz" wrap="square" lIns="0" tIns="0" rIns="0" bIns="0" numCol="1" spcCol="0" rtlCol="0" fromWordArt="0" anchor="t" anchorCtr="0" forceAA="0" compatLnSpc="1">
+                        <a:prstTxWarp prst="textNoShape">
+                          <a:avLst/>
+                        </a:prstTxWarp>
+                        <a:spAutoFit/>
+                      </wps:bodyPr>
+                    </wps:wsp>
+                  </a:graphicData>
+                </a:graphic>
+              </wp:anchor>
+            </w:drawing>
+          </mc:Choice>
+          <mc:Fallback>
+            <w:pict>
+              <v:shapetype w14:anchorId="3F7D9B34" id="_x0000_t202" coordsize="21600,21600" o:spt="202" path="m,l,21600r21600,l21600,xe">
+                <v:stroke joinstyle="miter"/>
+                <v:path gradientshapeok="t" o:connecttype="rect"/>
+              </v:shapetype>
+              <v:shape id="Text Box 3" o:spid="_x0000_s1026" type="#_x0000_t202" style="position:absolute;margin-left:219.75pt;margin-top:243.3pt;width:252.05pt;height:.05pt;z-index:251661312;visibility:visible;mso-wrap-style:square;mso-wrap-distance-left:9pt;mso-wrap-distance-top:0;mso-wrap-distance-right:9pt;mso-wrap-distance-bottom:0;mso-position-horizontal:absolute;mso-position-horizontal-relative:text;mso-position-vertical:absolute;mso-position-vertical-relative:text;v-text-anchor:top" o:gfxdata="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" stroked="f">
+                <v:textbox style="mso-fit-shape-to-text:t" inset="0,0,0,0">
+                  <w:txbxContent>
+                    <w:p>
+                      <w:pPr>
+                        <w:pStyle w:val="Caption"/>
+                      </w:pPr>
+                      <w:r>
+                        <w:t>Fallout 4 VR Menu</w:t>
+                      </w:r>
+                    </w:p>
+                  </w:txbxContent>
+                </v:textbox>
+                <w10:wrap type="topAndBottom"/>
+              </v:shape>
+            </w:pict>
+          </mc:Fallback>
+        </mc:AlternateContent>
+      </w:r>
+      <w:r>
+        <w:drawing>
+          <wp:anchor distT="0" distB="0" distL="114300" distR="114300" simplePos="0" relativeHeight="251659264" behindDoc="0" locked="0" layoutInCell="1" allowOverlap="1" wp14:anchorId="00F2E0FA" wp14:editId="0463D4EF">
+            <wp:simplePos x="0" y="0"/>
+            <wp:positionH relativeFrom="margin">
+              <wp:posOffset>2790825</wp:posOffset>
+            </wp:positionH>
+            <wp:positionV relativeFrom="paragraph">
+              <wp:posOffset>622935</wp:posOffset>
+            </wp:positionV>
+            <wp:extent cx="3201035" cy="2409825"/>
+            <wp:effectExtent l="0" t="0" r="0" b="9525"/>
+            <wp:wrapTopAndBottom/>
+            <wp:docPr id="2" name="Picture 2"/>
+            <wp:cNvGraphicFramePr>
+              <a:graphicFrameLocks xmlns:a="http://schemas.openxmlformats.org/drawingml/2006/main" noChangeAspect="1"/>
+            </wp:cNvGraphicFramePr>
+            <a:graphic xmlns:a="http://schemas.openxmlformats.org/drawingml/2006/main">
+              <a:graphicData uri="http://schemas.openxmlformats.org/drawingml/2006/picture">
+                <pic:pic xmlns:pic="http://schemas.openxmlformats.org/drawingml/2006/picture">
+                  <pic:nvPicPr>
+                    <pic:cNvPr id="2" name="Picture 2"/>
+                    <pic:cNvPicPr/>
+                  </pic:nvPicPr>
+                  <pic:blipFill>
+                    <a:blip r:embed="rId5" cstate="print">
+                      <a:extLst>
+                        <a:ext uri="{28A0092B-C50C-407E-A947-70E740481C1C}">
+                          <a14:useLocalDpi xmlns:a14="http://schemas.microsoft.com/office/drawing/2010/main" val="0"/>
+                        </a:ext>
+                      </a:extLst>
+                    </a:blip>
+                    <a:stretch>
+                      <a:fillRect/>
+                    </a:stretch>
+                  </pic:blipFill>
+                  <pic:spPr>
+                    <a:xfrm>
+                      <a:off x="0" y="0"/>
+                      <a:ext cx="3201035" cy="2409825"/>
+                    </a:xfrm>
+                    <a:prstGeom prst="rect">
+                      <a:avLst/>
+                    </a:prstGeom>
+                  </pic:spPr>
+                </pic:pic>
+              </a:graphicData>
+            </a:graphic>
+            <wp14:sizeRelH relativeFrom="margin">
+              <wp14:pctWidth>0</wp14:pctWidth>
+            </wp14:sizeRelH>
+            <wp14:sizeRelV relativeFrom="margin">
+              <wp14:pctHeight>0</wp14:pctHeight>
+            </wp14:sizeRelV>
+          </wp:anchor>
+        </w:drawing>
+      </w:r>
+      <w:r>
+        <w:t xml:space="preserve">This is why most games go with HUD that lies within the environment or on the player’s hand which are always accessible. </w:t>
+      </w:r>
+    </w:p>
+    <w:p>
+      <w:pPr>
+        <w:keepNext/>
+      </w:pPr>
+      <w:r>
+        <w:rPr>
+          <w:noProof/>
+        </w:rPr>
+        <mc:AlternateContent>
+          <mc:Choice Requires="wps">
+            <w:drawing>
+              <wp:anchor distT="0" distB="0" distL="114300" distR="114300" simplePos="0" relativeHeight="251666432" behindDoc="0" locked="0" layoutInCell="1" allowOverlap="1" wp14:anchorId="41E64A42" wp14:editId="706DC0A2">
+                <wp:simplePos x="0" y="0"/>
+                <wp:positionH relativeFrom="column">
+                  <wp:posOffset>0</wp:posOffset>
+                </wp:positionH>
+                <wp:positionV relativeFrom="paragraph">
+                  <wp:posOffset>6250940</wp:posOffset>
+                </wp:positionV>
+                <wp:extent cx="5731510" cy="635"/>
+                <wp:effectExtent l="0" t="0" r="0" b="0"/>
+                <wp:wrapTopAndBottom/>
+                <wp:docPr id="6" name="Text Box 6"/>
+                <wp:cNvGraphicFramePr/>
+                <a:graphic xmlns:a="http://schemas.openxmlformats.org/drawingml/2006/main">
+                  <a:graphicData uri="http://schemas.microsoft.com/office/word/2010/wordprocessingShape">
+                    <wps:wsp>
+                      <wps:cNvSpPr txBox="1"/>
+                      <wps:spPr>
+                        <a:xfrm>
+                          <a:off x="0" y="0"/>
+                          <a:ext cx="5731510" cy="635"/>
+                        </a:xfrm>
+                        <a:prstGeom prst="rect">
+                          <a:avLst/>
+                        </a:prstGeom>
+                        <a:solidFill>
+                          <a:prstClr val="white"/>
+                        </a:solidFill>
+                        <a:ln>
+                          <a:noFill/>
+                        </a:ln>
+                      </wps:spPr>
+                      <wps:txbx>
+                        <w:txbxContent>
+                          <w:p>
+                            <w:pPr>
+                              <w:pStyle w:val="Caption"/>
+                              <w:rPr>
+                                <w:noProof/>
+                              </w:rPr>
+                            </w:pPr>
+                            <w:r>
+                              <w:t>Star Wars: Squadrons VR Ship UI</w:t>
+                            </w:r>
+                          </w:p>
+                        </w:txbxContent>
+                      </wps:txbx>
+                      <wps:bodyPr rot="0" spcFirstLastPara="0" vertOverflow="overflow" horzOverflow="overflow" vert="horz" wrap="square" lIns="0" tIns="0" rIns="0" bIns="0" numCol="1" spcCol="0" rtlCol="0" fromWordArt="0" anchor="t" anchorCtr="0" forceAA="0" compatLnSpc="1">
+                        <a:prstTxWarp prst="textNoShape">
+                          <a:avLst/>
+                        </a:prstTxWarp>
+                        <a:spAutoFit/>
+                      </wps:bodyPr>
+                    </wps:wsp>
+                  </a:graphicData>
+                </a:graphic>
+              </wp:anchor>
+            </w:drawing>
+          </mc:Choice>
+          <mc:Fallback>
+            <w:pict>
+              <v:shape w14:anchorId="41E64A42" id="Text Box 6" o:spid="_x0000_s1027" type="#_x0000_t202" style="position:absolute;margin-left:0;margin-top:492.2pt;width:451.3pt;height:.05pt;z-index:251666432;visibility:visible;mso-wrap-style:square;mso-wrap-distance-left:9pt;mso-wrap-distance-top:0;mso-wrap-distance-right:9pt;mso-wrap-distance-bottom:0;mso-position-horizontal:absolute;mso-position-horizontal-relative:text;mso-position-vertical:absolute;mso-position-vertical-relative:text;v-text-anchor:top" o:gfxdata="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" stroked="f">
+                <v:textbox style="mso-fit-shape-to-text:t" inset="0,0,0,0">
+                  <w:txbxContent>
+                    <w:p>
+                      <w:pPr>
+                        <w:pStyle w:val="Caption"/>
+                        <w:rPr>
+                          <w:noProof/>
+                        </w:rPr>
+                      </w:pPr>
+                      <w:r>
+                        <w:t>Star Wars: Squadrons VR Ship UI</w:t>
+                      </w:r>
+                    </w:p>
+                  </w:txbxContent>
+                </v:textbox>
+                <w10:wrap type="topAndBottom"/>
+              </v:shape>
+            </w:pict>
+          </mc:Fallback>
+        </mc:AlternateContent>
+      </w:r>
+      <w:r>
+        <w:rPr>
+          <w:noProof/>
+        </w:rPr>
+        <w:drawing>
+          <wp:anchor distT="0" distB="0" distL="114300" distR="114300" simplePos="0" relativeHeight="251664384" behindDoc="0" locked="0" layoutInCell="1" allowOverlap="1" wp14:anchorId="40CA06BF" wp14:editId="27B08913">
+            <wp:simplePos x="0" y="0"/>
+            <wp:positionH relativeFrom="column">
+              <wp:posOffset>0</wp:posOffset>
+            </wp:positionH>
+            <wp:positionV relativeFrom="paragraph">
+              <wp:posOffset>2969895</wp:posOffset>
+            </wp:positionV>
+            <wp:extent cx="5731510" cy="3223895"/>
+            <wp:effectExtent l="0" t="0" r="2540" b="0"/>
+            <wp:wrapTopAndBottom/>
+            <wp:docPr id="5" name="Picture 5" descr="A picture containing graphical user interface&#10;&#10;Description automatically generated"/>
+            <wp:cNvGraphicFramePr>
+              <a:graphicFrameLocks xmlns:a="http://schemas.openxmlformats.org/drawingml/2006/main" noChangeAspect="1"/>
+            </wp:cNvGraphicFramePr>
+            <a:graphic xmlns:a="http://schemas.openxmlformats.org/drawingml/2006/main">
+              <a:graphicData uri="http://schemas.openxmlformats.org/drawingml/2006/picture">
+                <pic:pic xmlns:pic="http://schemas.openxmlformats.org/drawingml/2006/picture">
+                  <pic:nvPicPr>
+                    <pic:cNvPr id="5" name="Picture 5" descr="A picture containing graphical user interface&#10;&#10;Description automatically generated"/>
+                    <pic:cNvPicPr>
+                      <a:picLocks noChangeAspect="1" noChangeArrowheads="1"/>
+                    </pic:cNvPicPr>
+                  </pic:nvPicPr>
+                  <pic:blipFill>
+                    <a:blip r:embed="rId6">
+                      <a:extLst>
+                        <a:ext uri="{28A0092B-C50C-407E-A947-70E740481C1C}">
+                          <a14:useLocalDpi xmlns:a14="http://schemas.microsoft.com/office/drawing/2010/main" val="0"/>
+                        </a:ext>
+                      </a:extLst>
+                    </a:blip>
+                    <a:srcRect/>
+                    <a:stretch>
+                      <a:fillRect/>
+                    </a:stretch>
+                  </pic:blipFill>
+                  <pic:spPr bwMode="auto">
+                    <a:xfrm>
+                      <a:off x="0" y="0"/>
+                      <a:ext cx="5731510" cy="3223895"/>
+                    </a:xfrm>
+                    <a:prstGeom prst="rect">
+                      <a:avLst/>
+                    </a:prstGeom>
+                    <a:noFill/>
+                    <a:ln>
+                      <a:noFill/>
+                    </a:ln>
+                  </pic:spPr>
+                </pic:pic>
+              </a:graphicData>
+            </a:graphic>
+          </wp:anchor>
+        </w:drawing>
+      </w:r>
+      <w:r>
+        <w:rPr>
+          <w:noProof/>
+        </w:rPr>
+        <mc:AlternateContent>
+          <mc:Choice Requires="wps">
+            <w:drawing>
+              <wp:anchor distT="0" distB="0" distL="114300" distR="114300" simplePos="0" relativeHeight="251663360" behindDoc="0" locked="0" layoutInCell="1" allowOverlap="1" wp14:anchorId="5735D0C7" wp14:editId="7360CEF2">
+                <wp:simplePos x="0" y="0"/>
+                <wp:positionH relativeFrom="column">
+                  <wp:posOffset>0</wp:posOffset>
+                </wp:positionH>
+                <wp:positionV relativeFrom="paragraph">
+                  <wp:posOffset>2705735</wp:posOffset>
+                </wp:positionV>
+                <wp:extent cx="2628900" cy="635"/>
+                <wp:effectExtent l="0" t="0" r="0" b="0"/>
+                <wp:wrapTopAndBottom/>
+                <wp:docPr id="4" name="Text Box 4"/>
+                <wp:cNvGraphicFramePr/>
+                <a:graphic xmlns:a="http://schemas.openxmlformats.org/drawingml/2006/main">
+                  <a:graphicData uri="http://schemas.microsoft.com/office/word/2010/wordprocessingShape">
+                    <wps:wsp>
+                      <wps:cNvSpPr txBox="1"/>
+                      <wps:spPr>
+                        <a:xfrm>
+                          <a:off x="0" y="0"/>
+                          <a:ext cx="2628900" cy="635"/>
+                        </a:xfrm>
+                        <a:prstGeom prst="rect">
+                          <a:avLst/>
+                        </a:prstGeom>
+                        <a:solidFill>
+                          <a:prstClr val="white"/>
+                        </a:solidFill>
+                        <a:ln>
+                          <a:noFill/>
+                        </a:ln>
+                      </wps:spPr>
+                      <wps:txbx>
+                        <w:txbxContent>
+                          <w:p>
+                            <w:pPr>
+                              <w:pStyle w:val="Caption"/>
+                            </w:pPr>
+                            <w:r>
+                              <w:t>Half Life: Alyx Health HUD</w:t>
+                            </w:r>
+                          </w:p>
+                        </w:txbxContent>
+                      </wps:txbx>
+                      <wps:bodyPr rot="0" spcFirstLastPara="0" vertOverflow="overflow" horzOverflow="overflow" vert="horz" wrap="square" lIns="0" tIns="0" rIns="0" bIns="0" numCol="1" spcCol="0" rtlCol="0" fromWordArt="0" anchor="t" anchorCtr="0" forceAA="0" compatLnSpc="1">
+                        <a:prstTxWarp prst="textNoShape">
+                          <a:avLst/>
+                        </a:prstTxWarp>
+                        <a:spAutoFit/>
+                      </wps:bodyPr>
+                    </wps:wsp>
+                  </a:graphicData>
+                </a:graphic>
+              </wp:anchor>
+            </w:drawing>
+          </mc:Choice>
+          <mc:Fallback>
+            <w:pict>
+              <v:shape w14:anchorId="5735D0C7" id="Text Box 4" o:spid="_x0000_s1028" type="#_x0000_t202" style="position:absolute;margin-left:0;margin-top:213.05pt;width:207pt;height:.05pt;z-index:251663360;visibility:visible;mso-wrap-style:square;mso-wrap-distance-left:9pt;mso-wrap-distance-top:0;mso-wrap-distance-right:9pt;mso-wrap-distance-bottom:0;mso-position-horizontal:absolute;mso-position-horizontal-relative:text;mso-position-vertical:absolute;mso-position-vertical-relative:text;v-text-anchor:top" o:gfxdata="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" stroked="f">
+                <v:textbox style="mso-fit-shape-to-text:t" inset="0,0,0,0">
+                  <w:txbxContent>
+                    <w:p>
+                      <w:pPr>
+                        <w:pStyle w:val="Caption"/>
+                      </w:pPr>
+                      <w:r>
+                        <w:t>Half Life: Alyx Health HUD</w:t>
+                      </w:r>
+                    </w:p>
+                  </w:txbxContent>
+                </v:textbox>
+                <w10:wrap type="topAndBottom"/>
+              </v:shape>
+            </w:pict>
+          </mc:Fallback>
+        </mc:AlternateContent>
+      </w:r>
+      <w:r>
+        <w:drawing>
+          <wp:anchor distT="0" distB="0" distL="114300" distR="114300" simplePos="0" relativeHeight="251658240" behindDoc="1" locked="0" layoutInCell="1" allowOverlap="1" wp14:anchorId="02525622" wp14:editId="64A30195">
+            <wp:simplePos x="0" y="0"/>
+            <wp:positionH relativeFrom="column">
+              <wp:posOffset>0</wp:posOffset>
+            </wp:positionH>
+            <wp:positionV relativeFrom="paragraph">
+              <wp:posOffset>635</wp:posOffset>
+            </wp:positionV>
+            <wp:extent cx="2628900" cy="2647950"/>
+            <wp:effectExtent l="0" t="0" r="0" b="0"/>
+            <wp:wrapTopAndBottom/>
+            <wp:docPr id="1" name="Picture 1" descr="A picture containing indoor&#10;&#10;Description automatically generated"/>
+            <wp:cNvGraphicFramePr>
+              <a:graphicFrameLocks xmlns:a="http://schemas.openxmlformats.org/drawingml/2006/main" noChangeAspect="1"/>
+            </wp:cNvGraphicFramePr>
+            <a:graphic xmlns:a="http://schemas.openxmlformats.org/drawingml/2006/main">
+              <a:graphicData uri="http://schemas.openxmlformats.org/drawingml/2006/picture">
+                <pic:pic xmlns:pic="http://schemas.openxmlformats.org/drawingml/2006/picture">
+                  <pic:nvPicPr>
+                    <pic:cNvPr id="1" name="Picture 1" descr="A picture containing indoor&#10;&#10;Description automatically generated"/>
+                    <pic:cNvPicPr/>
+                  </pic:nvPicPr>
+                  <pic:blipFill>
+                    <a:blip r:embed="rId7" cstate="print">
+                      <a:extLst>
+                        <a:ext uri="{28A0092B-C50C-407E-A947-70E740481C1C}">
+                          <a14:useLocalDpi xmlns:a14="http://schemas.microsoft.com/office/drawing/2010/main" val="0"/>
+                        </a:ext>
+                      </a:extLst>
+                    </a:blip>
+                    <a:stretch>
+                      <a:fillRect/>
+                    </a:stretch>
+                  </pic:blipFill>
+                  <pic:spPr>
+                    <a:xfrm>
+                      <a:off x="0" y="0"/>
+                      <a:ext cx="2628900" cy="2647950"/>
+                    </a:xfrm>
+                    <a:prstGeom prst="rect">
+                      <a:avLst/>
+                    </a:prstGeom>
+                  </pic:spPr>
+                </pic:pic>
+              </a:graphicData>
+            </a:graphic>
+          </wp:anchor>
+        </w:drawing>
+      </w:r>
+    </w:p>
+    <w:p>
+      <w:pPr>
+        <w:rPr>
+          <w:rFonts w:asciiTheme="majorHAnsi" w:eastAsiaTheme="majorEastAsia" w:hAnsiTheme="majorHAnsi" w:cstheme="majorBidi"/>
+          <w:b/>
+          <w:bCs/>
+          <w:smallCaps/>
+          <w:color w:val="000000" w:themeColor="text1"/>
+          <w:sz w:val="36"/>
+          <w:szCs w:val="36"/>
+        </w:rPr>
+      </w:pPr>
+      <w:r>
+        <w:br w:type="page"/>
+      </w:r>
+    </w:p>
+    <w:p>
+      <w:pPr>
+        <w:pStyle w:val="Heading1"/>
+      </w:pPr>
+      <w:r>
+        <w:lastRenderedPageBreak/>
         <w:t>Physiological Constraints of Extended Realities</w:t>
       </w:r>
     </w:p>
     <w:p>
+      <w:r>
+        <w:t xml:space="preserve">In extended realities there are </w:t>
+      </w:r>
+      <w:r>
+        <w:t>many physiological constraints that developers have to take into consideration. A major constraint is motion sickness, and that women experience it more in VR.</w:t>
+      </w:r>
+    </w:p>
+    <w:p>
+      <w:r>
+        <w:t xml:space="preserve">This is due to the average IPD (Interpupillary Distance – distance between pupils) between men and women being different. The Sony PlayStation VR headset is one of the only headsets that implements a wide IPD range which accommodates both men and women’s average IPD. </w:t>
+      </w:r>
+    </w:p>
+    <w:p>
+      <w:pPr>
+        <w:pStyle w:val="Quote"/>
+      </w:pPr>
+      <w:r>
+        <w:t>“… when females could properly fit their IPD to the VR headset, they experienced cybersickness in a manner similar to males …”</w:t>
+      </w:r>
+    </w:p>
+    <w:p>
       <w:pPr>
         <w:pStyle w:val="Heading1"/>
       </w:pPr>
       <w:r>
-        <w:t>UI Design in Virtual Reality Games</w:t>
+        <w:t>Haptic Feedback in Extended Realities</w:t>
+      </w:r>
+    </w:p>
+    <w:p>
+      <w:r>
+        <w:t>Haptic feedback</w:t>
+      </w:r>
+      <w:r>
+        <w:t xml:space="preserve"> is the simulation of touch that you would actually experience in </w:t>
+      </w:r>
+      <w:r>
+        <w:t>real life</w:t>
+      </w:r>
+      <w:r>
+        <w:t>, which is usually achieved through varied vibrations.</w:t>
+      </w:r>
+      <w:r>
+        <w:t xml:space="preserve"> VR uses this to ground the player </w:t>
+      </w:r>
+      <w:r>
+        <w:t>in the game and does this in multiple ways</w:t>
+      </w:r>
+      <w:r>
+        <w:t>, such as haptic controllers, vests, and headsets.</w:t>
+      </w:r>
+    </w:p>
+    <w:p>
+      <w:r>
+        <w:t>There are different kinds of haptic controllers, but they are usual purpose is to simulate holding different objects and give the sense of touching the world. Using the vest and headset, the game can simulate the player getting attacked which could increase immersion.</w:t>
       </w:r>
     </w:p>
     <w:p>
@@ -60,8 +750,147 @@
         <w:pStyle w:val="Heading1"/>
       </w:pPr>
       <w:r>
-        <w:t>Haptic Feedback in Extended Realities</w:t>
-      </w:r>
+        <w:t>Sources</w:t>
+      </w:r>
+    </w:p>
+    <w:p>
+      <w:pPr>
+        <w:pStyle w:val="NoSpacing"/>
+      </w:pPr>
+      <w:r>
+        <w:t>VR in PC Games:</w:t>
+      </w:r>
+    </w:p>
+    <w:p>
+      <w:hyperlink r:id="rId8" w:history="1">
+        <w:r>
+          <w:rPr>
+            <w:rStyle w:val="Hyperlink"/>
+          </w:rPr>
+          <w:t>https://www.washi</w:t>
+        </w:r>
+        <w:r>
+          <w:rPr>
+            <w:rStyle w:val="Hyperlink"/>
+          </w:rPr>
+          <w:t>n</w:t>
+        </w:r>
+        <w:r>
+          <w:rPr>
+            <w:rStyle w:val="Hyperlink"/>
+          </w:rPr>
+          <w:t>gtonpost.com/video-g</w:t>
+        </w:r>
+        <w:r>
+          <w:rPr>
+            <w:rStyle w:val="Hyperlink"/>
+          </w:rPr>
+          <w:t>a</w:t>
+        </w:r>
+        <w:r>
+          <w:rPr>
+            <w:rStyle w:val="Hyperlink"/>
+          </w:rPr>
+          <w:t>mes/2020/03/31/half-life-alyx-vr-problems-future</w:t>
+        </w:r>
+      </w:hyperlink>
+    </w:p>
+    <w:p>
+      <w:pPr>
+        <w:pStyle w:val="NoSpacing"/>
+      </w:pPr>
+      <w:r>
+        <w:t>VR in Workplace Training:</w:t>
+      </w:r>
+    </w:p>
+    <w:p>
+      <w:hyperlink r:id="rId9" w:history="1">
+        <w:r>
+          <w:rPr>
+            <w:rStyle w:val="Hyperlink"/>
+          </w:rPr>
+          <w:t>https://www.viar360.com/c</w:t>
+        </w:r>
+        <w:r>
+          <w:rPr>
+            <w:rStyle w:val="Hyperlink"/>
+          </w:rPr>
+          <w:t>o</w:t>
+        </w:r>
+        <w:r>
+          <w:rPr>
+            <w:rStyle w:val="Hyperlink"/>
+          </w:rPr>
+          <w:t>mpanies-using-virtual-reality-employee-training/?amp</w:t>
+        </w:r>
+      </w:hyperlink>
+    </w:p>
+    <w:p>
+      <w:hyperlink r:id="rId10" w:history="1">
+        <w:r>
+          <w:rPr>
+            <w:rStyle w:val="Hyperlink"/>
+          </w:rPr>
+          <w:t>https://immersive.video/vr-ar-articles-news/virtual-reality-training-</w:t>
+        </w:r>
+        <w:r>
+          <w:rPr>
+            <w:rStyle w:val="Hyperlink"/>
+          </w:rPr>
+          <w:t>induction/</w:t>
+        </w:r>
+      </w:hyperlink>
+    </w:p>
+    <w:p>
+      <w:pPr>
+        <w:pStyle w:val="NoSpacing"/>
+      </w:pPr>
+      <w:r>
+        <w:t>Physiological Constraints of Extended Realities</w:t>
+      </w:r>
+      <w:r>
+        <w:t>:</w:t>
+      </w:r>
+    </w:p>
+    <w:p>
+      <w:hyperlink r:id="rId11" w:history="1">
+        <w:r>
+          <w:rPr>
+            <w:rStyle w:val="Hyperlink"/>
+          </w:rPr>
+          <w:t>https://www.frontiersin.org/articles/10.3389/frobt.2020.00004/full</w:t>
+        </w:r>
+      </w:hyperlink>
+    </w:p>
+    <w:p>
+      <w:pPr>
+        <w:pStyle w:val="NoSpacing"/>
+      </w:pPr>
+      <w:r>
+        <w:t>Haptic Feedback:</w:t>
+      </w:r>
+    </w:p>
+    <w:p>
+      <w:hyperlink r:id="rId12" w:history="1">
+        <w:r>
+          <w:rPr>
+            <w:rStyle w:val="Hyperlink"/>
+          </w:rPr>
+          <w:t>https://www.ultraleap.com/company</w:t>
+        </w:r>
+        <w:r>
+          <w:rPr>
+            <w:rStyle w:val="Hyperlink"/>
+          </w:rPr>
+          <w:t>/</w:t>
+        </w:r>
+        <w:r>
+          <w:rPr>
+            <w:rStyle w:val="Hyperlink"/>
+          </w:rPr>
+          <w:t>news/blog/what-is-haptic-feedback/</w:t>
+        </w:r>
+      </w:hyperlink>
     </w:p>
     <w:sectPr>
       <w:pgSz w:w="11906" w:h="16838"/>
@@ -73,12 +902,142 @@
 </w:document>
 </file>
 
+<file path=word/numbering.xml><?xml version="1.0" encoding="utf-8"?>
+<w:numbering xmlns:wpc="http://schemas.microsoft.com/office/word/2010/wordprocessingCanvas" xmlns:cx="http://schemas.microsoft.com/office/drawing/2014/chartex" xmlns:cx1="http://schemas.microsoft.com/office/drawing/2015/9/8/chartex" xmlns:cx2="http://schemas.microsoft.com/office/drawing/2015/10/21/chartex" xmlns:cx3="http://schemas.microsoft.com/office/drawing/2016/5/9/chartex" xmlns:cx4="http://schemas.microsoft.com/office/drawing/2016/5/10/chartex" xmlns:cx5="http://schemas.microsoft.com/office/drawing/2016/5/11/chartex" xmlns:cx6="http://schemas.microsoft.com/office/drawing/2016/5/12/chartex" xmlns:cx7="http://schemas.microsoft.com/office/drawing/2016/5/13/chartex" xmlns:cx8="http://schemas.microsoft.com/office/drawing/2016/5/14/chartex" xmlns:mc="http://schemas.openxmlformats.org/markup-compatibility/2006" xmlns:aink="http://schemas.microsoft.com/office/drawing/2016/ink" xmlns:am3d="http://schemas.microsoft.com/office/drawing/2017/model3d" xmlns:o="urn:schemas-microsoft-com:office:office" xmlns:r="http://schemas.openxmlformats.org/officeDocument/2006/relationships" xmlns:m="http://schemas.openxmlformats.org/officeDocument/2006/math" xmlns:v="urn:schemas-microsoft-com:vml" xmlns:wp14="http://schemas.microsoft.com/office/word/2010/wordprocessingDrawing" xmlns:wp="http://schemas.openxmlformats.org/drawingml/2006/wordprocessingDrawing" xmlns:w10="urn:schemas-microsoft-com:office:word" xmlns:w="http://schemas.openxmlformats.org/wordprocessingml/2006/main" xmlns:w14="http://schemas.microsoft.com/office/word/2010/wordml" xmlns:w15="http://schemas.microsoft.com/office/word/2012/wordml" xmlns:w16cex="http://schemas.microsoft.com/office/word/2018/wordml/cex" xmlns:w16cid="http://schemas.microsoft.com/office/word/2016/wordml/cid" xmlns:w16="http://schemas.microsoft.com/office/word/2018/wordml" xmlns:w16sdtdh="http://schemas.microsoft.com/office/word/2020/wordml/sdtdatahash" xmlns:w16se="http://schemas.microsoft.com/office/word/2015/wordml/symex" xmlns:wpg="http://schemas.microsoft.com/office/word/2010/wordprocessingGroup" xmlns:wpi="http://schemas.microsoft.com/office/word/2010/wordprocessingInk" xmlns:wne="http://schemas.microsoft.com/office/word/2006/wordml" xmlns:wps="http://schemas.microsoft.com/office/word/2010/wordprocessingShape" mc:Ignorable="w14 w15 w16se w16cid w16 w16cex w16sdtdh wp14">
+  <w:abstractNum w:abstractNumId="0" w15:restartNumberingAfterBreak="0">
+    <w:nsid w:val="1482775B"/>
+    <w:multiLevelType w:val="multilevel"/>
+    <w:tmpl w:val="0EBA3C40"/>
+    <w:lvl w:ilvl="0">
+      <w:start w:val="1"/>
+      <w:numFmt w:val="decimal"/>
+      <w:pStyle w:val="Heading1"/>
+      <w:lvlText w:val="%1"/>
+      <w:lvlJc w:val="left"/>
+      <w:pPr>
+        <w:ind w:left="432" w:hanging="432"/>
+      </w:pPr>
+    </w:lvl>
+    <w:lvl w:ilvl="1">
+      <w:start w:val="1"/>
+      <w:numFmt w:val="decimal"/>
+      <w:pStyle w:val="Heading2"/>
+      <w:lvlText w:val="%1.%2"/>
+      <w:lvlJc w:val="left"/>
+      <w:pPr>
+        <w:ind w:left="576" w:hanging="576"/>
+      </w:pPr>
+    </w:lvl>
+    <w:lvl w:ilvl="2">
+      <w:start w:val="1"/>
+      <w:numFmt w:val="decimal"/>
+      <w:pStyle w:val="Heading3"/>
+      <w:lvlText w:val="%1.%2.%3"/>
+      <w:lvlJc w:val="left"/>
+      <w:pPr>
+        <w:ind w:left="720" w:hanging="720"/>
+      </w:pPr>
+    </w:lvl>
+    <w:lvl w:ilvl="3">
+      <w:start w:val="1"/>
+      <w:numFmt w:val="decimal"/>
+      <w:pStyle w:val="Heading4"/>
+      <w:lvlText w:val="%1.%2.%3.%4"/>
+      <w:lvlJc w:val="left"/>
+      <w:pPr>
+        <w:ind w:left="864" w:hanging="864"/>
+      </w:pPr>
+    </w:lvl>
+    <w:lvl w:ilvl="4">
+      <w:start w:val="1"/>
+      <w:numFmt w:val="decimal"/>
+      <w:pStyle w:val="Heading5"/>
+      <w:lvlText w:val="%1.%2.%3.%4.%5"/>
+      <w:lvlJc w:val="left"/>
+      <w:pPr>
+        <w:ind w:left="1008" w:hanging="1008"/>
+      </w:pPr>
+    </w:lvl>
+    <w:lvl w:ilvl="5">
+      <w:start w:val="1"/>
+      <w:numFmt w:val="decimal"/>
+      <w:pStyle w:val="Heading6"/>
+      <w:lvlText w:val="%1.%2.%3.%4.%5.%6"/>
+      <w:lvlJc w:val="left"/>
+      <w:pPr>
+        <w:ind w:left="1152" w:hanging="1152"/>
+      </w:pPr>
+    </w:lvl>
+    <w:lvl w:ilvl="6">
+      <w:start w:val="1"/>
+      <w:numFmt w:val="decimal"/>
+      <w:pStyle w:val="Heading7"/>
+      <w:lvlText w:val="%1.%2.%3.%4.%5.%6.%7"/>
+      <w:lvlJc w:val="left"/>
+      <w:pPr>
+        <w:ind w:left="1296" w:hanging="1296"/>
+      </w:pPr>
+    </w:lvl>
+    <w:lvl w:ilvl="7">
+      <w:start w:val="1"/>
+      <w:numFmt w:val="decimal"/>
+      <w:pStyle w:val="Heading8"/>
+      <w:lvlText w:val="%1.%2.%3.%4.%5.%6.%7.%8"/>
+      <w:lvlJc w:val="left"/>
+      <w:pPr>
+        <w:ind w:left="1440" w:hanging="1440"/>
+      </w:pPr>
+    </w:lvl>
+    <w:lvl w:ilvl="8">
+      <w:start w:val="1"/>
+      <w:numFmt w:val="decimal"/>
+      <w:pStyle w:val="Heading9"/>
+      <w:lvlText w:val="%1.%2.%3.%4.%5.%6.%7.%8.%9"/>
+      <w:lvlJc w:val="left"/>
+      <w:pPr>
+        <w:ind w:left="1584" w:hanging="1584"/>
+      </w:pPr>
+    </w:lvl>
+  </w:abstractNum>
+  <w:num w:numId="1">
+    <w:abstractNumId w:val="0"/>
+  </w:num>
+  <w:num w:numId="2">
+    <w:abstractNumId w:val="0"/>
+  </w:num>
+  <w:num w:numId="3">
+    <w:abstractNumId w:val="0"/>
+  </w:num>
+  <w:num w:numId="4">
+    <w:abstractNumId w:val="0"/>
+  </w:num>
+  <w:num w:numId="5">
+    <w:abstractNumId w:val="0"/>
+  </w:num>
+  <w:num w:numId="6">
+    <w:abstractNumId w:val="0"/>
+  </w:num>
+  <w:num w:numId="7">
+    <w:abstractNumId w:val="0"/>
+  </w:num>
+  <w:num w:numId="8">
+    <w:abstractNumId w:val="0"/>
+  </w:num>
+  <w:num w:numId="9">
+    <w:abstractNumId w:val="0"/>
+  </w:num>
+  <w:num w:numId="10">
+    <w:abstractNumId w:val="0"/>
+  </w:num>
+</w:numbering>
+</file>
+
 <file path=word/styles.xml><?xml version="1.0" encoding="utf-8"?>
 <w:styles xmlns:mc="http://schemas.openxmlformats.org/markup-compatibility/2006" xmlns:r="http://schemas.openxmlformats.org/officeDocument/2006/relationships" xmlns:w="http://schemas.openxmlformats.org/wordprocessingml/2006/main" xmlns:w14="http://schemas.microsoft.com/office/word/2010/wordml" xmlns:w15="http://schemas.microsoft.com/office/word/2012/wordml" xmlns:w16cex="http://schemas.microsoft.com/office/word/2018/wordml/cex" xmlns:w16cid="http://schemas.microsoft.com/office/word/2016/wordml/cid" xmlns:w16="http://schemas.microsoft.com/office/word/2018/wordml" xmlns:w16sdtdh="http://schemas.microsoft.com/office/word/2020/wordml/sdtdatahash" xmlns:w16se="http://schemas.microsoft.com/office/word/2015/wordml/symex" mc:Ignorable="w14 w15 w16se w16cid w16 w16cex w16sdtdh">
   <w:docDefaults>
     <w:rPrDefault>
       <w:rPr>
-        <w:rFonts w:asciiTheme="minorHAnsi" w:eastAsiaTheme="minorHAnsi" w:hAnsiTheme="minorHAnsi" w:cstheme="minorBidi"/>
+        <w:rFonts w:asciiTheme="minorHAnsi" w:eastAsiaTheme="minorEastAsia" w:hAnsiTheme="minorHAnsi" w:cstheme="minorBidi"/>
         <w:sz w:val="22"/>
         <w:szCs w:val="22"/>
         <w:lang w:val="en-AU" w:eastAsia="en-US" w:bidi="ar-SA"/>
@@ -471,6 +1430,7 @@
   <w:style w:type="paragraph" w:default="1" w:styleId="Normal">
     <w:name w:val="Normal"/>
     <w:qFormat/>
+    <w:rsid w:val="00AA0E56"/>
   </w:style>
   <w:style w:type="paragraph" w:styleId="Heading1">
     <w:name w:val="heading 1"/>
@@ -479,18 +1439,27 @@
     <w:link w:val="Heading1Char"/>
     <w:uiPriority w:val="9"/>
     <w:qFormat/>
-    <w:rsid w:val="00722D61"/>
+    <w:rsid w:val="00B974B5"/>
     <w:pPr>
       <w:keepNext/>
       <w:keepLines/>
-      <w:spacing w:before="240" w:after="0"/>
+      <w:numPr>
+        <w:numId w:val="10"/>
+      </w:numPr>
+      <w:pBdr>
+        <w:bottom w:val="single" w:sz="4" w:space="1" w:color="595959" w:themeColor="text1" w:themeTint="A6"/>
+      </w:pBdr>
+      <w:spacing w:before="360"/>
       <w:outlineLvl w:val="0"/>
     </w:pPr>
     <w:rPr>
       <w:rFonts w:asciiTheme="majorHAnsi" w:eastAsiaTheme="majorEastAsia" w:hAnsiTheme="majorHAnsi" w:cstheme="majorBidi"/>
-      <w:color w:val="2F5496" w:themeColor="accent1" w:themeShade="BF"/>
-      <w:sz w:val="32"/>
-      <w:szCs w:val="32"/>
+      <w:b/>
+      <w:bCs/>
+      <w:smallCaps/>
+      <w:color w:val="000000" w:themeColor="text1"/>
+      <w:sz w:val="36"/>
+      <w:szCs w:val="36"/>
     </w:rPr>
   </w:style>
   <w:style w:type="paragraph" w:styleId="Heading2">
@@ -501,18 +1470,216 @@
     <w:uiPriority w:val="9"/>
     <w:unhideWhenUsed/>
     <w:qFormat/>
-    <w:rsid w:val="00722D61"/>
+    <w:rsid w:val="00B974B5"/>
     <w:pPr>
       <w:keepNext/>
       <w:keepLines/>
-      <w:spacing w:before="40" w:after="0"/>
+      <w:numPr>
+        <w:ilvl w:val="1"/>
+        <w:numId w:val="10"/>
+      </w:numPr>
+      <w:spacing w:before="360" w:after="0"/>
       <w:outlineLvl w:val="1"/>
     </w:pPr>
     <w:rPr>
       <w:rFonts w:asciiTheme="majorHAnsi" w:eastAsiaTheme="majorEastAsia" w:hAnsiTheme="majorHAnsi" w:cstheme="majorBidi"/>
-      <w:color w:val="2F5496" w:themeColor="accent1" w:themeShade="BF"/>
-      <w:sz w:val="26"/>
-      <w:szCs w:val="26"/>
+      <w:b/>
+      <w:bCs/>
+      <w:smallCaps/>
+      <w:color w:val="000000" w:themeColor="text1"/>
+      <w:sz w:val="28"/>
+      <w:szCs w:val="28"/>
+    </w:rPr>
+  </w:style>
+  <w:style w:type="paragraph" w:styleId="Heading3">
+    <w:name w:val="heading 3"/>
+    <w:basedOn w:val="Normal"/>
+    <w:next w:val="Normal"/>
+    <w:link w:val="Heading3Char"/>
+    <w:uiPriority w:val="9"/>
+    <w:semiHidden/>
+    <w:unhideWhenUsed/>
+    <w:qFormat/>
+    <w:rsid w:val="00B974B5"/>
+    <w:pPr>
+      <w:keepNext/>
+      <w:keepLines/>
+      <w:numPr>
+        <w:ilvl w:val="2"/>
+        <w:numId w:val="10"/>
+      </w:numPr>
+      <w:spacing w:before="200" w:after="0"/>
+      <w:outlineLvl w:val="2"/>
+    </w:pPr>
+    <w:rPr>
+      <w:rFonts w:asciiTheme="majorHAnsi" w:eastAsiaTheme="majorEastAsia" w:hAnsiTheme="majorHAnsi" w:cstheme="majorBidi"/>
+      <w:b/>
+      <w:bCs/>
+      <w:color w:val="000000" w:themeColor="text1"/>
+    </w:rPr>
+  </w:style>
+  <w:style w:type="paragraph" w:styleId="Heading4">
+    <w:name w:val="heading 4"/>
+    <w:basedOn w:val="Normal"/>
+    <w:next w:val="Normal"/>
+    <w:link w:val="Heading4Char"/>
+    <w:uiPriority w:val="9"/>
+    <w:semiHidden/>
+    <w:unhideWhenUsed/>
+    <w:qFormat/>
+    <w:rsid w:val="00B974B5"/>
+    <w:pPr>
+      <w:keepNext/>
+      <w:keepLines/>
+      <w:numPr>
+        <w:ilvl w:val="3"/>
+        <w:numId w:val="10"/>
+      </w:numPr>
+      <w:spacing w:before="200" w:after="0"/>
+      <w:outlineLvl w:val="3"/>
+    </w:pPr>
+    <w:rPr>
+      <w:rFonts w:asciiTheme="majorHAnsi" w:eastAsiaTheme="majorEastAsia" w:hAnsiTheme="majorHAnsi" w:cstheme="majorBidi"/>
+      <w:b/>
+      <w:bCs/>
+      <w:i/>
+      <w:iCs/>
+      <w:color w:val="000000" w:themeColor="text1"/>
+    </w:rPr>
+  </w:style>
+  <w:style w:type="paragraph" w:styleId="Heading5">
+    <w:name w:val="heading 5"/>
+    <w:basedOn w:val="Normal"/>
+    <w:next w:val="Normal"/>
+    <w:link w:val="Heading5Char"/>
+    <w:uiPriority w:val="9"/>
+    <w:semiHidden/>
+    <w:unhideWhenUsed/>
+    <w:qFormat/>
+    <w:rsid w:val="00B974B5"/>
+    <w:pPr>
+      <w:keepNext/>
+      <w:keepLines/>
+      <w:numPr>
+        <w:ilvl w:val="4"/>
+        <w:numId w:val="10"/>
+      </w:numPr>
+      <w:spacing w:before="200" w:after="0"/>
+      <w:outlineLvl w:val="4"/>
+    </w:pPr>
+    <w:rPr>
+      <w:rFonts w:asciiTheme="majorHAnsi" w:eastAsiaTheme="majorEastAsia" w:hAnsiTheme="majorHAnsi" w:cstheme="majorBidi"/>
+      <w:color w:val="323E4F" w:themeColor="text2" w:themeShade="BF"/>
+    </w:rPr>
+  </w:style>
+  <w:style w:type="paragraph" w:styleId="Heading6">
+    <w:name w:val="heading 6"/>
+    <w:basedOn w:val="Normal"/>
+    <w:next w:val="Normal"/>
+    <w:link w:val="Heading6Char"/>
+    <w:uiPriority w:val="9"/>
+    <w:semiHidden/>
+    <w:unhideWhenUsed/>
+    <w:qFormat/>
+    <w:rsid w:val="00B974B5"/>
+    <w:pPr>
+      <w:keepNext/>
+      <w:keepLines/>
+      <w:numPr>
+        <w:ilvl w:val="5"/>
+        <w:numId w:val="10"/>
+      </w:numPr>
+      <w:spacing w:before="200" w:after="0"/>
+      <w:outlineLvl w:val="5"/>
+    </w:pPr>
+    <w:rPr>
+      <w:rFonts w:asciiTheme="majorHAnsi" w:eastAsiaTheme="majorEastAsia" w:hAnsiTheme="majorHAnsi" w:cstheme="majorBidi"/>
+      <w:i/>
+      <w:iCs/>
+      <w:color w:val="323E4F" w:themeColor="text2" w:themeShade="BF"/>
+    </w:rPr>
+  </w:style>
+  <w:style w:type="paragraph" w:styleId="Heading7">
+    <w:name w:val="heading 7"/>
+    <w:basedOn w:val="Normal"/>
+    <w:next w:val="Normal"/>
+    <w:link w:val="Heading7Char"/>
+    <w:uiPriority w:val="9"/>
+    <w:semiHidden/>
+    <w:unhideWhenUsed/>
+    <w:qFormat/>
+    <w:rsid w:val="00B974B5"/>
+    <w:pPr>
+      <w:keepNext/>
+      <w:keepLines/>
+      <w:numPr>
+        <w:ilvl w:val="6"/>
+        <w:numId w:val="10"/>
+      </w:numPr>
+      <w:spacing w:before="200" w:after="0"/>
+      <w:outlineLvl w:val="6"/>
+    </w:pPr>
+    <w:rPr>
+      <w:rFonts w:asciiTheme="majorHAnsi" w:eastAsiaTheme="majorEastAsia" w:hAnsiTheme="majorHAnsi" w:cstheme="majorBidi"/>
+      <w:i/>
+      <w:iCs/>
+      <w:color w:val="404040" w:themeColor="text1" w:themeTint="BF"/>
+    </w:rPr>
+  </w:style>
+  <w:style w:type="paragraph" w:styleId="Heading8">
+    <w:name w:val="heading 8"/>
+    <w:basedOn w:val="Normal"/>
+    <w:next w:val="Normal"/>
+    <w:link w:val="Heading8Char"/>
+    <w:uiPriority w:val="9"/>
+    <w:semiHidden/>
+    <w:unhideWhenUsed/>
+    <w:qFormat/>
+    <w:rsid w:val="00B974B5"/>
+    <w:pPr>
+      <w:keepNext/>
+      <w:keepLines/>
+      <w:numPr>
+        <w:ilvl w:val="7"/>
+        <w:numId w:val="10"/>
+      </w:numPr>
+      <w:spacing w:before="200" w:after="0"/>
+      <w:outlineLvl w:val="7"/>
+    </w:pPr>
+    <w:rPr>
+      <w:rFonts w:asciiTheme="majorHAnsi" w:eastAsiaTheme="majorEastAsia" w:hAnsiTheme="majorHAnsi" w:cstheme="majorBidi"/>
+      <w:color w:val="404040" w:themeColor="text1" w:themeTint="BF"/>
+      <w:sz w:val="20"/>
+      <w:szCs w:val="20"/>
+    </w:rPr>
+  </w:style>
+  <w:style w:type="paragraph" w:styleId="Heading9">
+    <w:name w:val="heading 9"/>
+    <w:basedOn w:val="Normal"/>
+    <w:next w:val="Normal"/>
+    <w:link w:val="Heading9Char"/>
+    <w:uiPriority w:val="9"/>
+    <w:semiHidden/>
+    <w:unhideWhenUsed/>
+    <w:qFormat/>
+    <w:rsid w:val="00B974B5"/>
+    <w:pPr>
+      <w:keepNext/>
+      <w:keepLines/>
+      <w:numPr>
+        <w:ilvl w:val="8"/>
+        <w:numId w:val="10"/>
+      </w:numPr>
+      <w:spacing w:before="200" w:after="0"/>
+      <w:outlineLvl w:val="8"/>
+    </w:pPr>
+    <w:rPr>
+      <w:rFonts w:asciiTheme="majorHAnsi" w:eastAsiaTheme="majorEastAsia" w:hAnsiTheme="majorHAnsi" w:cstheme="majorBidi"/>
+      <w:i/>
+      <w:iCs/>
+      <w:color w:val="404040" w:themeColor="text1" w:themeTint="BF"/>
+      <w:sz w:val="20"/>
+      <w:szCs w:val="20"/>
     </w:rPr>
   </w:style>
   <w:style w:type="character" w:default="1" w:styleId="DefaultParagraphFont">
@@ -549,15 +1716,14 @@
     <w:link w:val="TitleChar"/>
     <w:uiPriority w:val="10"/>
     <w:qFormat/>
-    <w:rsid w:val="00722D61"/>
+    <w:rsid w:val="00B974B5"/>
     <w:pPr>
       <w:spacing w:after="0" w:line="240" w:lineRule="auto"/>
       <w:contextualSpacing/>
     </w:pPr>
     <w:rPr>
       <w:rFonts w:asciiTheme="majorHAnsi" w:eastAsiaTheme="majorEastAsia" w:hAnsiTheme="majorHAnsi" w:cstheme="majorBidi"/>
-      <w:spacing w:val="-10"/>
-      <w:kern w:val="28"/>
+      <w:color w:val="000000" w:themeColor="text1"/>
       <w:sz w:val="56"/>
       <w:szCs w:val="56"/>
     </w:rPr>
@@ -567,11 +1733,10 @@
     <w:basedOn w:val="DefaultParagraphFont"/>
     <w:link w:val="Title"/>
     <w:uiPriority w:val="10"/>
-    <w:rsid w:val="00722D61"/>
+    <w:rsid w:val="00B974B5"/>
     <w:rPr>
       <w:rFonts w:asciiTheme="majorHAnsi" w:eastAsiaTheme="majorEastAsia" w:hAnsiTheme="majorHAnsi" w:cstheme="majorBidi"/>
-      <w:spacing w:val="-10"/>
-      <w:kern w:val="28"/>
+      <w:color w:val="000000" w:themeColor="text1"/>
       <w:sz w:val="56"/>
       <w:szCs w:val="56"/>
     </w:rPr>
@@ -581,12 +1746,15 @@
     <w:basedOn w:val="DefaultParagraphFont"/>
     <w:link w:val="Heading1"/>
     <w:uiPriority w:val="9"/>
-    <w:rsid w:val="00722D61"/>
+    <w:rsid w:val="00B974B5"/>
     <w:rPr>
       <w:rFonts w:asciiTheme="majorHAnsi" w:eastAsiaTheme="majorEastAsia" w:hAnsiTheme="majorHAnsi" w:cstheme="majorBidi"/>
-      <w:color w:val="2F5496" w:themeColor="accent1" w:themeShade="BF"/>
-      <w:sz w:val="32"/>
-      <w:szCs w:val="32"/>
+      <w:b/>
+      <w:bCs/>
+      <w:smallCaps/>
+      <w:color w:val="000000" w:themeColor="text1"/>
+      <w:sz w:val="36"/>
+      <w:szCs w:val="36"/>
     </w:rPr>
   </w:style>
   <w:style w:type="character" w:customStyle="1" w:styleId="Heading2Char">
@@ -594,12 +1762,371 @@
     <w:basedOn w:val="DefaultParagraphFont"/>
     <w:link w:val="Heading2"/>
     <w:uiPriority w:val="9"/>
-    <w:rsid w:val="00722D61"/>
+    <w:rsid w:val="00B974B5"/>
     <w:rPr>
       <w:rFonts w:asciiTheme="majorHAnsi" w:eastAsiaTheme="majorEastAsia" w:hAnsiTheme="majorHAnsi" w:cstheme="majorBidi"/>
-      <w:color w:val="2F5496" w:themeColor="accent1" w:themeShade="BF"/>
-      <w:sz w:val="26"/>
-      <w:szCs w:val="26"/>
+      <w:b/>
+      <w:bCs/>
+      <w:smallCaps/>
+      <w:color w:val="000000" w:themeColor="text1"/>
+      <w:sz w:val="28"/>
+      <w:szCs w:val="28"/>
+    </w:rPr>
+  </w:style>
+  <w:style w:type="character" w:customStyle="1" w:styleId="Heading3Char">
+    <w:name w:val="Heading 3 Char"/>
+    <w:basedOn w:val="DefaultParagraphFont"/>
+    <w:link w:val="Heading3"/>
+    <w:uiPriority w:val="9"/>
+    <w:semiHidden/>
+    <w:rsid w:val="00B974B5"/>
+    <w:rPr>
+      <w:rFonts w:asciiTheme="majorHAnsi" w:eastAsiaTheme="majorEastAsia" w:hAnsiTheme="majorHAnsi" w:cstheme="majorBidi"/>
+      <w:b/>
+      <w:bCs/>
+      <w:color w:val="000000" w:themeColor="text1"/>
+    </w:rPr>
+  </w:style>
+  <w:style w:type="character" w:customStyle="1" w:styleId="Heading4Char">
+    <w:name w:val="Heading 4 Char"/>
+    <w:basedOn w:val="DefaultParagraphFont"/>
+    <w:link w:val="Heading4"/>
+    <w:uiPriority w:val="9"/>
+    <w:semiHidden/>
+    <w:rsid w:val="00B974B5"/>
+    <w:rPr>
+      <w:rFonts w:asciiTheme="majorHAnsi" w:eastAsiaTheme="majorEastAsia" w:hAnsiTheme="majorHAnsi" w:cstheme="majorBidi"/>
+      <w:b/>
+      <w:bCs/>
+      <w:i/>
+      <w:iCs/>
+      <w:color w:val="000000" w:themeColor="text1"/>
+    </w:rPr>
+  </w:style>
+  <w:style w:type="character" w:customStyle="1" w:styleId="Heading5Char">
+    <w:name w:val="Heading 5 Char"/>
+    <w:basedOn w:val="DefaultParagraphFont"/>
+    <w:link w:val="Heading5"/>
+    <w:uiPriority w:val="9"/>
+    <w:semiHidden/>
+    <w:rsid w:val="00B974B5"/>
+    <w:rPr>
+      <w:rFonts w:asciiTheme="majorHAnsi" w:eastAsiaTheme="majorEastAsia" w:hAnsiTheme="majorHAnsi" w:cstheme="majorBidi"/>
+      <w:color w:val="323E4F" w:themeColor="text2" w:themeShade="BF"/>
+    </w:rPr>
+  </w:style>
+  <w:style w:type="character" w:customStyle="1" w:styleId="Heading6Char">
+    <w:name w:val="Heading 6 Char"/>
+    <w:basedOn w:val="DefaultParagraphFont"/>
+    <w:link w:val="Heading6"/>
+    <w:uiPriority w:val="9"/>
+    <w:semiHidden/>
+    <w:rsid w:val="00B974B5"/>
+    <w:rPr>
+      <w:rFonts w:asciiTheme="majorHAnsi" w:eastAsiaTheme="majorEastAsia" w:hAnsiTheme="majorHAnsi" w:cstheme="majorBidi"/>
+      <w:i/>
+      <w:iCs/>
+      <w:color w:val="323E4F" w:themeColor="text2" w:themeShade="BF"/>
+    </w:rPr>
+  </w:style>
+  <w:style w:type="character" w:customStyle="1" w:styleId="Heading7Char">
+    <w:name w:val="Heading 7 Char"/>
+    <w:basedOn w:val="DefaultParagraphFont"/>
+    <w:link w:val="Heading7"/>
+    <w:uiPriority w:val="9"/>
+    <w:semiHidden/>
+    <w:rsid w:val="00B974B5"/>
+    <w:rPr>
+      <w:rFonts w:asciiTheme="majorHAnsi" w:eastAsiaTheme="majorEastAsia" w:hAnsiTheme="majorHAnsi" w:cstheme="majorBidi"/>
+      <w:i/>
+      <w:iCs/>
+      <w:color w:val="404040" w:themeColor="text1" w:themeTint="BF"/>
+    </w:rPr>
+  </w:style>
+  <w:style w:type="character" w:customStyle="1" w:styleId="Heading8Char">
+    <w:name w:val="Heading 8 Char"/>
+    <w:basedOn w:val="DefaultParagraphFont"/>
+    <w:link w:val="Heading8"/>
+    <w:uiPriority w:val="9"/>
+    <w:semiHidden/>
+    <w:rsid w:val="00B974B5"/>
+    <w:rPr>
+      <w:rFonts w:asciiTheme="majorHAnsi" w:eastAsiaTheme="majorEastAsia" w:hAnsiTheme="majorHAnsi" w:cstheme="majorBidi"/>
+      <w:color w:val="404040" w:themeColor="text1" w:themeTint="BF"/>
+      <w:sz w:val="20"/>
+      <w:szCs w:val="20"/>
+    </w:rPr>
+  </w:style>
+  <w:style w:type="character" w:customStyle="1" w:styleId="Heading9Char">
+    <w:name w:val="Heading 9 Char"/>
+    <w:basedOn w:val="DefaultParagraphFont"/>
+    <w:link w:val="Heading9"/>
+    <w:uiPriority w:val="9"/>
+    <w:semiHidden/>
+    <w:rsid w:val="00B974B5"/>
+    <w:rPr>
+      <w:rFonts w:asciiTheme="majorHAnsi" w:eastAsiaTheme="majorEastAsia" w:hAnsiTheme="majorHAnsi" w:cstheme="majorBidi"/>
+      <w:i/>
+      <w:iCs/>
+      <w:color w:val="404040" w:themeColor="text1" w:themeTint="BF"/>
+      <w:sz w:val="20"/>
+      <w:szCs w:val="20"/>
+    </w:rPr>
+  </w:style>
+  <w:style w:type="paragraph" w:styleId="Caption">
+    <w:name w:val="caption"/>
+    <w:basedOn w:val="Normal"/>
+    <w:next w:val="Normal"/>
+    <w:uiPriority w:val="35"/>
+    <w:unhideWhenUsed/>
+    <w:qFormat/>
+    <w:rsid w:val="00B974B5"/>
+    <w:pPr>
+      <w:spacing w:after="200" w:line="240" w:lineRule="auto"/>
+    </w:pPr>
+    <w:rPr>
+      <w:i/>
+      <w:iCs/>
+      <w:color w:val="44546A" w:themeColor="text2"/>
+      <w:sz w:val="18"/>
+      <w:szCs w:val="18"/>
+    </w:rPr>
+  </w:style>
+  <w:style w:type="paragraph" w:styleId="Subtitle">
+    <w:name w:val="Subtitle"/>
+    <w:basedOn w:val="Normal"/>
+    <w:next w:val="Normal"/>
+    <w:link w:val="SubtitleChar"/>
+    <w:uiPriority w:val="11"/>
+    <w:qFormat/>
+    <w:rsid w:val="00B974B5"/>
+    <w:pPr>
+      <w:numPr>
+        <w:ilvl w:val="1"/>
+      </w:numPr>
+    </w:pPr>
+    <w:rPr>
+      <w:color w:val="5A5A5A" w:themeColor="text1" w:themeTint="A5"/>
+      <w:spacing w:val="10"/>
+    </w:rPr>
+  </w:style>
+  <w:style w:type="character" w:customStyle="1" w:styleId="SubtitleChar">
+    <w:name w:val="Subtitle Char"/>
+    <w:basedOn w:val="DefaultParagraphFont"/>
+    <w:link w:val="Subtitle"/>
+    <w:uiPriority w:val="11"/>
+    <w:rsid w:val="00B974B5"/>
+    <w:rPr>
+      <w:color w:val="5A5A5A" w:themeColor="text1" w:themeTint="A5"/>
+      <w:spacing w:val="10"/>
+    </w:rPr>
+  </w:style>
+  <w:style w:type="character" w:styleId="Strong">
+    <w:name w:val="Strong"/>
+    <w:basedOn w:val="DefaultParagraphFont"/>
+    <w:uiPriority w:val="22"/>
+    <w:qFormat/>
+    <w:rsid w:val="00B974B5"/>
+    <w:rPr>
+      <w:b/>
+      <w:bCs/>
+      <w:color w:val="000000" w:themeColor="text1"/>
+    </w:rPr>
+  </w:style>
+  <w:style w:type="character" w:styleId="Emphasis">
+    <w:name w:val="Emphasis"/>
+    <w:basedOn w:val="DefaultParagraphFont"/>
+    <w:uiPriority w:val="20"/>
+    <w:qFormat/>
+    <w:rsid w:val="00B974B5"/>
+    <w:rPr>
+      <w:i/>
+      <w:iCs/>
+      <w:color w:val="auto"/>
+    </w:rPr>
+  </w:style>
+  <w:style w:type="paragraph" w:styleId="NoSpacing">
+    <w:name w:val="No Spacing"/>
+    <w:uiPriority w:val="1"/>
+    <w:qFormat/>
+    <w:rsid w:val="00B974B5"/>
+    <w:pPr>
+      <w:spacing w:after="0" w:line="240" w:lineRule="auto"/>
+    </w:pPr>
+  </w:style>
+  <w:style w:type="paragraph" w:styleId="Quote">
+    <w:name w:val="Quote"/>
+    <w:basedOn w:val="Normal"/>
+    <w:next w:val="Normal"/>
+    <w:link w:val="QuoteChar"/>
+    <w:uiPriority w:val="29"/>
+    <w:qFormat/>
+    <w:rsid w:val="00B974B5"/>
+    <w:pPr>
+      <w:spacing w:before="160"/>
+      <w:ind w:left="720" w:right="720"/>
+    </w:pPr>
+    <w:rPr>
+      <w:i/>
+      <w:iCs/>
+      <w:color w:val="000000" w:themeColor="text1"/>
+    </w:rPr>
+  </w:style>
+  <w:style w:type="character" w:customStyle="1" w:styleId="QuoteChar">
+    <w:name w:val="Quote Char"/>
+    <w:basedOn w:val="DefaultParagraphFont"/>
+    <w:link w:val="Quote"/>
+    <w:uiPriority w:val="29"/>
+    <w:rsid w:val="00B974B5"/>
+    <w:rPr>
+      <w:i/>
+      <w:iCs/>
+      <w:color w:val="000000" w:themeColor="text1"/>
+    </w:rPr>
+  </w:style>
+  <w:style w:type="paragraph" w:styleId="IntenseQuote">
+    <w:name w:val="Intense Quote"/>
+    <w:basedOn w:val="Normal"/>
+    <w:next w:val="Normal"/>
+    <w:link w:val="IntenseQuoteChar"/>
+    <w:uiPriority w:val="30"/>
+    <w:qFormat/>
+    <w:rsid w:val="00B974B5"/>
+    <w:pPr>
+      <w:pBdr>
+        <w:top w:val="single" w:sz="24" w:space="1" w:color="F2F2F2" w:themeColor="background1" w:themeShade="F2"/>
+        <w:bottom w:val="single" w:sz="24" w:space="1" w:color="F2F2F2" w:themeColor="background1" w:themeShade="F2"/>
+      </w:pBdr>
+      <w:shd w:val="clear" w:color="auto" w:fill="F2F2F2" w:themeFill="background1" w:themeFillShade="F2"/>
+      <w:spacing w:before="240" w:after="240"/>
+      <w:ind w:left="936" w:right="936"/>
+      <w:jc w:val="center"/>
+    </w:pPr>
+    <w:rPr>
+      <w:color w:val="000000" w:themeColor="text1"/>
+    </w:rPr>
+  </w:style>
+  <w:style w:type="character" w:customStyle="1" w:styleId="IntenseQuoteChar">
+    <w:name w:val="Intense Quote Char"/>
+    <w:basedOn w:val="DefaultParagraphFont"/>
+    <w:link w:val="IntenseQuote"/>
+    <w:uiPriority w:val="30"/>
+    <w:rsid w:val="00B974B5"/>
+    <w:rPr>
+      <w:color w:val="000000" w:themeColor="text1"/>
+      <w:shd w:val="clear" w:color="auto" w:fill="F2F2F2" w:themeFill="background1" w:themeFillShade="F2"/>
+    </w:rPr>
+  </w:style>
+  <w:style w:type="character" w:styleId="SubtleEmphasis">
+    <w:name w:val="Subtle Emphasis"/>
+    <w:basedOn w:val="DefaultParagraphFont"/>
+    <w:uiPriority w:val="19"/>
+    <w:qFormat/>
+    <w:rsid w:val="00B974B5"/>
+    <w:rPr>
+      <w:i/>
+      <w:iCs/>
+      <w:color w:val="404040" w:themeColor="text1" w:themeTint="BF"/>
+    </w:rPr>
+  </w:style>
+  <w:style w:type="character" w:styleId="IntenseEmphasis">
+    <w:name w:val="Intense Emphasis"/>
+    <w:basedOn w:val="DefaultParagraphFont"/>
+    <w:uiPriority w:val="21"/>
+    <w:qFormat/>
+    <w:rsid w:val="00B974B5"/>
+    <w:rPr>
+      <w:b/>
+      <w:bCs/>
+      <w:i/>
+      <w:iCs/>
+      <w:caps/>
+    </w:rPr>
+  </w:style>
+  <w:style w:type="character" w:styleId="SubtleReference">
+    <w:name w:val="Subtle Reference"/>
+    <w:basedOn w:val="DefaultParagraphFont"/>
+    <w:uiPriority w:val="31"/>
+    <w:qFormat/>
+    <w:rsid w:val="00B974B5"/>
+    <w:rPr>
+      <w:smallCaps/>
+      <w:color w:val="404040" w:themeColor="text1" w:themeTint="BF"/>
+      <w:u w:val="single" w:color="7F7F7F" w:themeColor="text1" w:themeTint="80"/>
+    </w:rPr>
+  </w:style>
+  <w:style w:type="character" w:styleId="IntenseReference">
+    <w:name w:val="Intense Reference"/>
+    <w:basedOn w:val="DefaultParagraphFont"/>
+    <w:uiPriority w:val="32"/>
+    <w:qFormat/>
+    <w:rsid w:val="00B974B5"/>
+    <w:rPr>
+      <w:b/>
+      <w:bCs/>
+      <w:smallCaps/>
+      <w:u w:val="single"/>
+    </w:rPr>
+  </w:style>
+  <w:style w:type="character" w:styleId="BookTitle">
+    <w:name w:val="Book Title"/>
+    <w:basedOn w:val="DefaultParagraphFont"/>
+    <w:uiPriority w:val="33"/>
+    <w:qFormat/>
+    <w:rsid w:val="00B974B5"/>
+    <w:rPr>
+      <w:b w:val="0"/>
+      <w:bCs w:val="0"/>
+      <w:smallCaps/>
+      <w:spacing w:val="5"/>
+    </w:rPr>
+  </w:style>
+  <w:style w:type="paragraph" w:styleId="TOCHeading">
+    <w:name w:val="TOC Heading"/>
+    <w:basedOn w:val="Heading1"/>
+    <w:next w:val="Normal"/>
+    <w:uiPriority w:val="39"/>
+    <w:semiHidden/>
+    <w:unhideWhenUsed/>
+    <w:qFormat/>
+    <w:rsid w:val="00B974B5"/>
+    <w:pPr>
+      <w:outlineLvl w:val="9"/>
+    </w:pPr>
+  </w:style>
+  <w:style w:type="character" w:styleId="Hyperlink">
+    <w:name w:val="Hyperlink"/>
+    <w:basedOn w:val="DefaultParagraphFont"/>
+    <w:uiPriority w:val="99"/>
+    <w:unhideWhenUsed/>
+    <w:rsid w:val="003A6222"/>
+    <w:rPr>
+      <w:color w:val="0563C1" w:themeColor="hyperlink"/>
+      <w:u w:val="single"/>
+    </w:rPr>
+  </w:style>
+  <w:style w:type="character" w:styleId="UnresolvedMention">
+    <w:name w:val="Unresolved Mention"/>
+    <w:basedOn w:val="DefaultParagraphFont"/>
+    <w:uiPriority w:val="99"/>
+    <w:semiHidden/>
+    <w:unhideWhenUsed/>
+    <w:rsid w:val="003A6222"/>
+    <w:rPr>
+      <w:color w:val="605E5C"/>
+      <w:shd w:val="clear" w:color="auto" w:fill="E1DFDD"/>
+    </w:rPr>
+  </w:style>
+  <w:style w:type="character" w:styleId="FollowedHyperlink">
+    <w:name w:val="FollowedHyperlink"/>
+    <w:basedOn w:val="DefaultParagraphFont"/>
+    <w:uiPriority w:val="99"/>
+    <w:semiHidden/>
+    <w:unhideWhenUsed/>
+    <w:rsid w:val="003A6222"/>
+    <w:rPr>
+      <w:color w:val="954F72" w:themeColor="followedHyperlink"/>
+      <w:u w:val="single"/>
     </w:rPr>
   </w:style>
 </w:styles>

</xml_diff>